<commit_message>
edits to analysis and csv save
</commit_message>
<xml_diff>
--- a/Analysis of Kick Starter Successes.docx
+++ b/Analysis of Kick Starter Successes.docx
@@ -38,15 +38,13 @@
     <w:p/>
     <w:p>
       <w:r>
-        <w:t xml:space="preserve">From the brief view of the data it’s clear that campaigns in the “Theatre” </w:t>
-      </w:r>
-      <w:proofErr w:type="spellStart"/>
-      <w:r>
-        <w:t>cataegory</w:t>
-      </w:r>
-      <w:proofErr w:type="spellEnd"/>
-      <w:r>
-        <w:t xml:space="preserve"> did best, that category being dominated by the sub-category </w:t>
+        <w:t>From the brief view of the data it’s clear that campaigns in the “Theatre” cat</w:t>
+      </w:r>
+      <w:r>
+        <w:t>e</w:t>
+      </w:r>
+      <w:r>
+        <w:t xml:space="preserve">gory did best, that category being dominated by the sub-category </w:t>
       </w:r>
       <w:r>
         <w:t>for</w:t>
@@ -57,10 +55,13 @@
       <w:r>
         <w:t xml:space="preserve">. </w:t>
       </w:r>
+    </w:p>
+    <w:p/>
+    <w:p/>
+    <w:p>
       <w:bookmarkStart w:id="0" w:name="_GoBack"/>
       <w:bookmarkEnd w:id="0"/>
     </w:p>
-    <w:p/>
     <w:p>
       <w:r>
         <w:t>Future analysis will try other methods for improving visualizations.</w:t>

</xml_diff>